<commit_message>
alteracao na receita de bolo
</commit_message>
<xml_diff>
--- a/bolo_cenoura.docx
+++ b/bolo_cenoura.docx
@@ -17,19 +17,218 @@
           <w:sz w:val="23"/>
           <w:szCs w:val="23"/>
         </w:rPr>
-        <w:t xml:space="preserve">RECEITA: Bolo de Cenoura Clássico </w:t>
-      </w:r>
-    </w:p>
-    <w:p>
-      <w:pPr>
-        <w:pStyle w:val="Default"/>
+        <w:t xml:space="preserve">INGREDIENTES: </w:t>
+      </w:r>
+    </w:p>
+    <w:p>
+      <w:pPr>
+        <w:pStyle w:val="Default"/>
+        <w:rPr>
+          <w:sz w:val="23"/>
+          <w:szCs w:val="23"/>
+        </w:rPr>
+      </w:pPr>
+      <w:r>
+        <w:rPr>
+          <w:sz w:val="23"/>
+          <w:szCs w:val="23"/>
+        </w:rPr>
+        <w:t xml:space="preserve">- 3 cenouras médias </w:t>
+      </w:r>
+    </w:p>
+    <w:p>
+      <w:pPr>
+        <w:pStyle w:val="Default"/>
+        <w:rPr>
+          <w:sz w:val="23"/>
+          <w:szCs w:val="23"/>
+        </w:rPr>
+      </w:pPr>
+      <w:r>
+        <w:rPr>
+          <w:sz w:val="23"/>
+          <w:szCs w:val="23"/>
+        </w:rPr>
+        <w:t xml:space="preserve">- 4 ovos </w:t>
+      </w:r>
+    </w:p>
+    <w:p>
+      <w:pPr>
+        <w:pStyle w:val="Default"/>
+        <w:rPr>
+          <w:sz w:val="23"/>
+          <w:szCs w:val="23"/>
+        </w:rPr>
+      </w:pPr>
+      <w:r>
+        <w:rPr>
+          <w:sz w:val="23"/>
+          <w:szCs w:val="23"/>
+        </w:rPr>
+        <w:t xml:space="preserve">- 1 xícara de óleo </w:t>
+      </w:r>
+    </w:p>
+    <w:p>
+      <w:pPr>
+        <w:pStyle w:val="Default"/>
+        <w:rPr>
+          <w:sz w:val="23"/>
+          <w:szCs w:val="23"/>
+        </w:rPr>
+      </w:pPr>
+      <w:r>
+        <w:rPr>
+          <w:sz w:val="23"/>
+          <w:szCs w:val="23"/>
+        </w:rPr>
+        <w:t xml:space="preserve">- 2 xícaras de açúcar </w:t>
+      </w:r>
+    </w:p>
+    <w:p>
+      <w:pPr>
+        <w:pStyle w:val="Default"/>
+        <w:rPr>
+          <w:sz w:val="23"/>
+          <w:szCs w:val="23"/>
+        </w:rPr>
+      </w:pPr>
+      <w:r>
+        <w:rPr>
+          <w:sz w:val="23"/>
+          <w:szCs w:val="23"/>
+        </w:rPr>
+        <w:t xml:space="preserve">- 2 xícaras de farinha de trigo </w:t>
+      </w:r>
+    </w:p>
+    <w:p>
+      <w:pPr>
+        <w:pStyle w:val="Default"/>
+        <w:rPr>
+          <w:sz w:val="23"/>
+          <w:szCs w:val="23"/>
+        </w:rPr>
+      </w:pPr>
+      <w:r>
+        <w:rPr>
+          <w:sz w:val="23"/>
+          <w:szCs w:val="23"/>
+        </w:rPr>
+        <w:t xml:space="preserve">- 1 colher de sopa de fermento em pó </w:t>
+      </w:r>
+    </w:p>
+    <w:p>
+      <w:pPr>
+        <w:pStyle w:val="Default"/>
+        <w:rPr>
+          <w:sz w:val="23"/>
+          <w:szCs w:val="23"/>
+        </w:rPr>
+      </w:pPr>
+      <w:r>
         <w:rPr>
           <w:b/>
           <w:bCs/>
           <w:sz w:val="23"/>
           <w:szCs w:val="23"/>
         </w:rPr>
-      </w:pPr>
+        <w:t xml:space="preserve">MODO DE PREPARO: </w:t>
+      </w:r>
+    </w:p>
+    <w:p>
+      <w:pPr>
+        <w:pStyle w:val="Default"/>
+        <w:rPr>
+          <w:sz w:val="23"/>
+          <w:szCs w:val="23"/>
+        </w:rPr>
+      </w:pPr>
+      <w:r>
+        <w:rPr>
+          <w:sz w:val="23"/>
+          <w:szCs w:val="23"/>
+        </w:rPr>
+        <w:t xml:space="preserve">1. Bata no liquidificador as cenouras, os ovos e o óleo até obter uma mistura homogênea. </w:t>
+      </w:r>
+    </w:p>
+    <w:p>
+      <w:pPr>
+        <w:pStyle w:val="Default"/>
+        <w:rPr>
+          <w:sz w:val="23"/>
+          <w:szCs w:val="23"/>
+        </w:rPr>
+      </w:pPr>
+      <w:r>
+        <w:rPr>
+          <w:sz w:val="23"/>
+          <w:szCs w:val="23"/>
+        </w:rPr>
+        <w:t xml:space="preserve">2. Em uma tigela, misture o açúcar e a farinha de trigo. </w:t>
+      </w:r>
+    </w:p>
+    <w:p>
+      <w:pPr>
+        <w:pStyle w:val="Default"/>
+        <w:rPr>
+          <w:sz w:val="23"/>
+          <w:szCs w:val="23"/>
+        </w:rPr>
+      </w:pPr>
+      <w:r>
+        <w:rPr>
+          <w:sz w:val="23"/>
+          <w:szCs w:val="23"/>
+        </w:rPr>
+        <w:t xml:space="preserve">3. Adicione a mistura líquida à tigela e mexa bem. </w:t>
+      </w:r>
+    </w:p>
+    <w:p>
+      <w:pPr>
+        <w:pStyle w:val="Default"/>
+        <w:rPr>
+          <w:sz w:val="23"/>
+          <w:szCs w:val="23"/>
+        </w:rPr>
+      </w:pPr>
+      <w:r>
+        <w:rPr>
+          <w:sz w:val="23"/>
+          <w:szCs w:val="23"/>
+        </w:rPr>
+        <w:t xml:space="preserve">4. Acrescente o fermento e misture delicadamente. </w:t>
+      </w:r>
+    </w:p>
+    <w:p>
+      <w:pPr>
+        <w:pStyle w:val="Default"/>
+        <w:rPr>
+          <w:sz w:val="23"/>
+          <w:szCs w:val="23"/>
+        </w:rPr>
+      </w:pPr>
+      <w:r>
+        <w:rPr>
+          <w:sz w:val="23"/>
+          <w:szCs w:val="23"/>
+        </w:rPr>
+        <w:t xml:space="preserve">5. Despeje a massa em uma forma untada e enfarinhada. </w:t>
+      </w:r>
+    </w:p>
+    <w:p>
+      <w:pPr>
+        <w:pStyle w:val="Default"/>
+        <w:rPr>
+          <w:sz w:val="23"/>
+          <w:szCs w:val="23"/>
+        </w:rPr>
+      </w:pPr>
+      <w:r>
+        <w:rPr>
+          <w:sz w:val="23"/>
+          <w:szCs w:val="23"/>
+        </w:rPr>
+        <w:t xml:space="preserve">6. Asse em forno preaquecido a 180°C por cerca de 40 minutos. </w:t>
+      </w:r>
     </w:p>
     <w:p>
       <w:pPr>
@@ -46,103 +245,14 @@
           <w:sz w:val="23"/>
           <w:szCs w:val="23"/>
         </w:rPr>
-        <w:t xml:space="preserve">INGREDIENTES: </w:t>
-      </w:r>
-    </w:p>
-    <w:p>
-      <w:pPr>
-        <w:pStyle w:val="Default"/>
-        <w:rPr>
-          <w:sz w:val="23"/>
-          <w:szCs w:val="23"/>
-        </w:rPr>
-      </w:pPr>
-      <w:r>
-        <w:rPr>
-          <w:sz w:val="23"/>
-          <w:szCs w:val="23"/>
-        </w:rPr>
-        <w:t xml:space="preserve">- 3 cenouras médias </w:t>
-      </w:r>
-    </w:p>
-    <w:p>
-      <w:pPr>
-        <w:pStyle w:val="Default"/>
-        <w:rPr>
-          <w:sz w:val="23"/>
-          <w:szCs w:val="23"/>
-        </w:rPr>
-      </w:pPr>
-      <w:r>
-        <w:rPr>
-          <w:sz w:val="23"/>
-          <w:szCs w:val="23"/>
-        </w:rPr>
-        <w:t xml:space="preserve">- 4 ovos </w:t>
-      </w:r>
-    </w:p>
-    <w:p>
-      <w:pPr>
-        <w:pStyle w:val="Default"/>
-        <w:rPr>
-          <w:sz w:val="23"/>
-          <w:szCs w:val="23"/>
-        </w:rPr>
-      </w:pPr>
-      <w:r>
-        <w:rPr>
-          <w:sz w:val="23"/>
-          <w:szCs w:val="23"/>
-        </w:rPr>
-        <w:t xml:space="preserve">- 1 xícara de óleo </w:t>
-      </w:r>
-    </w:p>
-    <w:p>
-      <w:pPr>
-        <w:pStyle w:val="Default"/>
-        <w:rPr>
-          <w:sz w:val="23"/>
-          <w:szCs w:val="23"/>
-        </w:rPr>
-      </w:pPr>
-      <w:r>
-        <w:rPr>
-          <w:sz w:val="23"/>
-          <w:szCs w:val="23"/>
-        </w:rPr>
-        <w:t xml:space="preserve">- 2 xícaras de açúcar </w:t>
-      </w:r>
-    </w:p>
-    <w:p>
-      <w:pPr>
-        <w:pStyle w:val="Default"/>
-        <w:rPr>
-          <w:sz w:val="23"/>
-          <w:szCs w:val="23"/>
-        </w:rPr>
-      </w:pPr>
-      <w:r>
-        <w:rPr>
-          <w:sz w:val="23"/>
-          <w:szCs w:val="23"/>
-        </w:rPr>
-        <w:t xml:space="preserve">- 2 xícaras de farinha de trigo </w:t>
-      </w:r>
-    </w:p>
-    <w:p>
-      <w:pPr>
-        <w:pStyle w:val="Default"/>
-        <w:rPr>
-          <w:sz w:val="23"/>
-          <w:szCs w:val="23"/>
-        </w:rPr>
-      </w:pPr>
-      <w:r>
-        <w:rPr>
-          <w:sz w:val="23"/>
-          <w:szCs w:val="23"/>
-        </w:rPr>
-        <w:t xml:space="preserve">- 1 colher de sopa de fermento em pó </w:t>
+        <w:t xml:space="preserve">OBSERVAÇÃO: </w:t>
+      </w:r>
+      <w:r>
+        <w:rPr>
+          <w:sz w:val="23"/>
+          <w:szCs w:val="23"/>
+        </w:rPr>
+        <w:t xml:space="preserve">Adicionar uma cobertura simples de chocolate após o bolo esfriar. </w:t>
       </w:r>
     </w:p>
     <w:p>
@@ -160,103 +270,23 @@
           <w:sz w:val="23"/>
           <w:szCs w:val="23"/>
         </w:rPr>
-        <w:t xml:space="preserve">MODO DE PREPARO: </w:t>
-      </w:r>
-    </w:p>
-    <w:p>
-      <w:pPr>
-        <w:pStyle w:val="Default"/>
-        <w:rPr>
-          <w:sz w:val="23"/>
-          <w:szCs w:val="23"/>
-        </w:rPr>
-      </w:pPr>
-      <w:r>
-        <w:rPr>
-          <w:sz w:val="23"/>
-          <w:szCs w:val="23"/>
-        </w:rPr>
-        <w:t xml:space="preserve">1. Bata no liquidificador as cenouras, os ovos e o óleo até obter uma mistura homogênea. </w:t>
-      </w:r>
-    </w:p>
-    <w:p>
-      <w:pPr>
-        <w:pStyle w:val="Default"/>
-        <w:rPr>
-          <w:sz w:val="23"/>
-          <w:szCs w:val="23"/>
-        </w:rPr>
-      </w:pPr>
-      <w:r>
-        <w:rPr>
-          <w:sz w:val="23"/>
-          <w:szCs w:val="23"/>
-        </w:rPr>
-        <w:t xml:space="preserve">2. Em uma tigela, misture o açúcar e a farinha de trigo. </w:t>
-      </w:r>
-    </w:p>
-    <w:p>
-      <w:pPr>
-        <w:pStyle w:val="Default"/>
-        <w:rPr>
-          <w:sz w:val="23"/>
-          <w:szCs w:val="23"/>
-        </w:rPr>
-      </w:pPr>
-      <w:r>
-        <w:rPr>
-          <w:sz w:val="23"/>
-          <w:szCs w:val="23"/>
-        </w:rPr>
-        <w:t xml:space="preserve">3. Adicione a mistura líquida à tigela e mexa bem. </w:t>
-      </w:r>
-    </w:p>
-    <w:p>
-      <w:pPr>
-        <w:pStyle w:val="Default"/>
-        <w:rPr>
-          <w:sz w:val="23"/>
-          <w:szCs w:val="23"/>
-        </w:rPr>
-      </w:pPr>
-      <w:r>
-        <w:rPr>
-          <w:sz w:val="23"/>
-          <w:szCs w:val="23"/>
-        </w:rPr>
-        <w:t xml:space="preserve">4. Acrescente o fermento e misture delicadamente. </w:t>
-      </w:r>
-    </w:p>
-    <w:p>
-      <w:pPr>
-        <w:pStyle w:val="Default"/>
-        <w:rPr>
-          <w:sz w:val="23"/>
-          <w:szCs w:val="23"/>
-        </w:rPr>
-      </w:pPr>
-      <w:r>
-        <w:rPr>
-          <w:sz w:val="23"/>
-          <w:szCs w:val="23"/>
-        </w:rPr>
-        <w:t xml:space="preserve">5. Despeje a massa em uma forma untada e enfarinhada. </w:t>
-      </w:r>
-    </w:p>
-    <w:p>
-      <w:pPr>
-        <w:pStyle w:val="Default"/>
-        <w:rPr>
-          <w:sz w:val="23"/>
-          <w:szCs w:val="23"/>
-        </w:rPr>
-      </w:pPr>
-      <w:r>
-        <w:rPr>
-          <w:sz w:val="23"/>
-          <w:szCs w:val="23"/>
-        </w:rPr>
-        <w:t xml:space="preserve">6. Asse em forno preaquecido a 180°C por cerca de 40 minutos. </w:t>
+        <w:t xml:space="preserve">DICAS DE PREPARO: </w:t>
+      </w:r>
+    </w:p>
+    <w:p>
+      <w:pPr>
+        <w:pStyle w:val="Default"/>
+        <w:rPr>
+          <w:sz w:val="23"/>
+          <w:szCs w:val="23"/>
+        </w:rPr>
+      </w:pPr>
+      <w:r>
+        <w:rPr>
+          <w:sz w:val="23"/>
+          <w:szCs w:val="23"/>
+        </w:rPr>
+        <w:t xml:space="preserve">- Para um bolo mais fofo, peneire a farinha de trigo. </w:t>
       </w:r>
     </w:p>
     <w:p>
@@ -265,22 +295,10 @@
       </w:pPr>
       <w:r>
         <w:rPr>
-          <w:b/>
-          <w:bCs/>
-          <w:sz w:val="23"/>
-          <w:szCs w:val="23"/>
-        </w:rPr>
-        <w:t xml:space="preserve">OBSERVAÇÃO: </w:t>
-      </w:r>
-      <w:r>
-        <w:rPr>
-          <w:sz w:val="23"/>
-          <w:szCs w:val="23"/>
-        </w:rPr>
-        <w:t xml:space="preserve">Adicionar uma cobertura simples de chocolate após o bolo esfriar. </w:t>
-      </w:r>
-      <w:r>
-        <w:t xml:space="preserve"> </w:t>
+          <w:sz w:val="23"/>
+          <w:szCs w:val="23"/>
+        </w:rPr>
+        <w:t>- Você pode adicionar nozes picadas à massa para um toque especial.</w:t>
       </w:r>
     </w:p>
     <w:sectPr>

</xml_diff>